<commit_message>
added hyperlinks to the screenshots
</commit_message>
<xml_diff>
--- a/StoianGeorgiev/Занятие 8/phptravels bugs.docx
+++ b/StoianGeorgiev/Занятие 8/phptravels bugs.docx
@@ -606,65 +606,75 @@
             <w:pPr>
               <w:pStyle w:val="Normal"/>
               <w:spacing w:lineRule="auto" w:line="240" w:before="0" w:after="0"/>
-              <w:rPr>
-                <w:i/>
-                <w:i/>
-                <w:iCs/>
-                <w:color w:val="7F7F7F"/>
-              </w:rPr>
-            </w:pPr>
-            <w:r>
-              <w:rPr>
-                <w:i/>
-                <w:iCs/>
-                <w:color w:val="7F7F7F"/>
-              </w:rPr>
-              <w:drawing>
-                <wp:anchor behindDoc="0" distT="0" distB="0" distL="0" distR="0" simplePos="0" locked="0" layoutInCell="1" allowOverlap="1" relativeHeight="2">
-                  <wp:simplePos x="0" y="0"/>
-                  <wp:positionH relativeFrom="column">
-                    <wp:posOffset>-635</wp:posOffset>
-                  </wp:positionH>
-                  <wp:positionV relativeFrom="paragraph">
-                    <wp:posOffset>127635</wp:posOffset>
-                  </wp:positionV>
-                  <wp:extent cx="3895725" cy="2190115"/>
-                  <wp:effectExtent l="0" t="0" r="0" b="0"/>
-                  <wp:wrapSquare wrapText="largest"/>
-                  <wp:docPr id="2" name="Image1" descr=""/>
-                  <wp:cNvGraphicFramePr>
-                    <a:graphicFrameLocks xmlns:a="http://schemas.openxmlformats.org/drawingml/2006/main" noChangeAspect="1"/>
-                  </wp:cNvGraphicFramePr>
-                  <a:graphic xmlns:a="http://schemas.openxmlformats.org/drawingml/2006/main">
-                    <a:graphicData uri="http://schemas.openxmlformats.org/drawingml/2006/picture">
-                      <pic:pic xmlns:pic="http://schemas.openxmlformats.org/drawingml/2006/picture">
-                        <pic:nvPicPr>
-                          <pic:cNvPr id="2" name="Image1" descr=""/>
-                          <pic:cNvPicPr>
-                            <a:picLocks noChangeAspect="1" noChangeArrowheads="1"/>
-                          </pic:cNvPicPr>
-                        </pic:nvPicPr>
-                        <pic:blipFill>
-                          <a:blip r:embed="rId4"/>
-                          <a:stretch>
-                            <a:fillRect/>
-                          </a:stretch>
-                        </pic:blipFill>
-                        <pic:spPr bwMode="auto">
-                          <a:xfrm>
-                            <a:off x="0" y="0"/>
-                            <a:ext cx="3895725" cy="2190115"/>
-                          </a:xfrm>
-                          <a:prstGeom prst="rect">
-                            <a:avLst/>
-                          </a:prstGeom>
-                        </pic:spPr>
-                      </pic:pic>
-                    </a:graphicData>
-                  </a:graphic>
-                </wp:anchor>
-              </w:drawing>
-            </w:r>
+              <w:rPr/>
+            </w:pPr>
+            <w:hyperlink r:id="rId5" w:tgtFrame="_self">
+              <w:r>
+                <w:drawing>
+                  <wp:anchor behindDoc="0" distT="0" distB="0" distL="0" distR="0" simplePos="0" locked="0" layoutInCell="1" allowOverlap="1" relativeHeight="2">
+                    <wp:simplePos x="0" y="0"/>
+                    <wp:positionH relativeFrom="column">
+                      <wp:posOffset>-635</wp:posOffset>
+                    </wp:positionH>
+                    <wp:positionV relativeFrom="paragraph">
+                      <wp:posOffset>127635</wp:posOffset>
+                    </wp:positionV>
+                    <wp:extent cx="3895725" cy="2190115"/>
+                    <wp:effectExtent l="0" t="0" r="0" b="0"/>
+                    <wp:wrapSquare wrapText="largest"/>
+                    <wp:docPr id="2" name="Image1" descr=""/>
+                    <wp:cNvGraphicFramePr>
+                      <a:graphicFrameLocks xmlns:a="http://schemas.openxmlformats.org/drawingml/2006/main" noChangeAspect="1"/>
+                    </wp:cNvGraphicFramePr>
+                    <a:graphic xmlns:a="http://schemas.openxmlformats.org/drawingml/2006/main">
+                      <a:graphicData uri="http://schemas.openxmlformats.org/drawingml/2006/picture">
+                        <pic:pic xmlns:pic="http://schemas.openxmlformats.org/drawingml/2006/picture">
+                          <pic:nvPicPr>
+                            <pic:cNvPr id="2" name="Image1" descr=""/>
+                            <pic:cNvPicPr>
+                              <a:picLocks noChangeAspect="1" noChangeArrowheads="1"/>
+                            </pic:cNvPicPr>
+                          </pic:nvPicPr>
+                          <pic:blipFill>
+                            <a:blip r:embed="rId4"/>
+                            <a:stretch>
+                              <a:fillRect/>
+                            </a:stretch>
+                          </pic:blipFill>
+                          <pic:spPr bwMode="auto">
+                            <a:xfrm>
+                              <a:off x="0" y="0"/>
+                              <a:ext cx="3895725" cy="2190115"/>
+                            </a:xfrm>
+                            <a:prstGeom prst="rect">
+                              <a:avLst/>
+                            </a:prstGeom>
+                          </pic:spPr>
+                        </pic:pic>
+                      </a:graphicData>
+                    </a:graphic>
+                  </wp:anchor>
+                </w:drawing>
+              </w:r>
+              <w:r>
+                <w:rPr>
+                  <w:rStyle w:val="VisitedInternetLink"/>
+                  <w:i/>
+                  <w:iCs/>
+                  <w:color w:val="7F7F7F"/>
+                </w:rPr>
+                <w:t>S</w:t>
+              </w:r>
+              <w:r>
+                <w:rPr>
+                  <w:rStyle w:val="VisitedInternetLink"/>
+                  <w:i/>
+                  <w:iCs/>
+                  <w:color w:val="7F7F7F"/>
+                </w:rPr>
+                <w:t>creenshot from git</w:t>
+              </w:r>
+            </w:hyperlink>
           </w:p>
         </w:tc>
       </w:tr>
@@ -945,7 +955,7 @@
               </w:rPr>
               <w:t>Href for all &lt;a&gt; tags are =</w:t>
             </w:r>
-            <w:hyperlink r:id="rId5">
+            <w:hyperlink r:id="rId6">
               <w:r>
                 <w:rPr>
                   <w:rStyle w:val="InternetLink"/>
@@ -993,7 +1003,7 @@
               </w:rPr>
               <w:t>„</w:t>
             </w:r>
-            <w:hyperlink r:id="rId6" w:tgtFrame="_blank">
+            <w:hyperlink r:id="rId7" w:tgtFrame="_blank">
               <w:r>
                 <w:rPr>
                   <w:rStyle w:val="ListLabel12"/>
@@ -1214,14 +1224,14 @@
         <w:tblLook w:val="04a0"/>
       </w:tblPr>
       <w:tblGrid>
-        <w:gridCol w:w="3253"/>
-        <w:gridCol w:w="6322"/>
+        <w:gridCol w:w="3252"/>
+        <w:gridCol w:w="6323"/>
       </w:tblGrid>
       <w:tr>
         <w:trPr/>
         <w:tc>
           <w:tcPr>
-            <w:tcW w:w="3253" w:type="dxa"/>
+            <w:tcW w:w="3252" w:type="dxa"/>
             <w:tcBorders/>
             <w:shd w:fill="auto" w:val="clear"/>
             <w:vAlign w:val="center"/>
@@ -1245,7 +1255,7 @@
         </w:tc>
         <w:tc>
           <w:tcPr>
-            <w:tcW w:w="6322" w:type="dxa"/>
+            <w:tcW w:w="6323" w:type="dxa"/>
             <w:tcBorders/>
             <w:shd w:fill="auto" w:val="clear"/>
             <w:vAlign w:val="center"/>
@@ -1271,7 +1281,7 @@
         <w:trPr/>
         <w:tc>
           <w:tcPr>
-            <w:tcW w:w="3253" w:type="dxa"/>
+            <w:tcW w:w="3252" w:type="dxa"/>
             <w:tcBorders/>
             <w:shd w:fill="auto" w:val="clear"/>
             <w:vAlign w:val="center"/>
@@ -1295,7 +1305,7 @@
         </w:tc>
         <w:tc>
           <w:tcPr>
-            <w:tcW w:w="6322" w:type="dxa"/>
+            <w:tcW w:w="6323" w:type="dxa"/>
             <w:tcBorders/>
             <w:shd w:fill="auto" w:val="clear"/>
             <w:vAlign w:val="center"/>
@@ -1321,7 +1331,7 @@
         <w:trPr/>
         <w:tc>
           <w:tcPr>
-            <w:tcW w:w="3253" w:type="dxa"/>
+            <w:tcW w:w="3252" w:type="dxa"/>
             <w:tcBorders/>
             <w:shd w:fill="auto" w:val="clear"/>
             <w:vAlign w:val="center"/>
@@ -1345,7 +1355,7 @@
         </w:tc>
         <w:tc>
           <w:tcPr>
-            <w:tcW w:w="6322" w:type="dxa"/>
+            <w:tcW w:w="6323" w:type="dxa"/>
             <w:tcBorders/>
             <w:shd w:fill="auto" w:val="clear"/>
             <w:vAlign w:val="center"/>
@@ -1371,7 +1381,7 @@
         <w:trPr/>
         <w:tc>
           <w:tcPr>
-            <w:tcW w:w="3253" w:type="dxa"/>
+            <w:tcW w:w="3252" w:type="dxa"/>
             <w:tcBorders/>
             <w:shd w:fill="auto" w:val="clear"/>
             <w:vAlign w:val="center"/>
@@ -1395,7 +1405,7 @@
         </w:tc>
         <w:tc>
           <w:tcPr>
-            <w:tcW w:w="6322" w:type="dxa"/>
+            <w:tcW w:w="6323" w:type="dxa"/>
             <w:tcBorders/>
             <w:shd w:fill="auto" w:val="clear"/>
             <w:vAlign w:val="center"/>
@@ -1421,7 +1431,7 @@
         <w:trPr/>
         <w:tc>
           <w:tcPr>
-            <w:tcW w:w="3253" w:type="dxa"/>
+            <w:tcW w:w="3252" w:type="dxa"/>
             <w:tcBorders/>
             <w:shd w:fill="auto" w:val="clear"/>
             <w:vAlign w:val="center"/>
@@ -1445,7 +1455,7 @@
         </w:tc>
         <w:tc>
           <w:tcPr>
-            <w:tcW w:w="6322" w:type="dxa"/>
+            <w:tcW w:w="6323" w:type="dxa"/>
             <w:tcBorders/>
             <w:shd w:fill="auto" w:val="clear"/>
             <w:vAlign w:val="center"/>
@@ -1486,7 +1496,7 @@
         <w:trPr/>
         <w:tc>
           <w:tcPr>
-            <w:tcW w:w="3253" w:type="dxa"/>
+            <w:tcW w:w="3252" w:type="dxa"/>
             <w:tcBorders/>
             <w:shd w:fill="auto" w:val="clear"/>
             <w:vAlign w:val="center"/>
@@ -1510,7 +1520,7 @@
         </w:tc>
         <w:tc>
           <w:tcPr>
-            <w:tcW w:w="6322" w:type="dxa"/>
+            <w:tcW w:w="6323" w:type="dxa"/>
             <w:tcBorders/>
             <w:shd w:fill="auto" w:val="clear"/>
             <w:vAlign w:val="center"/>
@@ -1529,7 +1539,7 @@
               </w:rPr>
               <w:t xml:space="preserve">1. Load </w:t>
             </w:r>
-            <w:hyperlink r:id="rId7">
+            <w:hyperlink r:id="rId8">
               <w:r>
                 <w:rPr>
                   <w:rStyle w:val="InternetLink"/>
@@ -1682,7 +1692,7 @@
         <w:trPr/>
         <w:tc>
           <w:tcPr>
-            <w:tcW w:w="3253" w:type="dxa"/>
+            <w:tcW w:w="3252" w:type="dxa"/>
             <w:tcBorders/>
             <w:shd w:fill="auto" w:val="clear"/>
             <w:vAlign w:val="center"/>
@@ -1706,74 +1716,84 @@
         </w:tc>
         <w:tc>
           <w:tcPr>
-            <w:tcW w:w="6322" w:type="dxa"/>
-            <w:tcBorders/>
-            <w:shd w:fill="auto" w:val="clear"/>
-            <w:vAlign w:val="center"/>
-          </w:tcPr>
-          <w:p>
-            <w:pPr>
-              <w:pStyle w:val="Normal"/>
-              <w:spacing w:lineRule="auto" w:line="240" w:before="0" w:after="0"/>
-              <w:rPr>
-                <w:i/>
-                <w:i/>
-                <w:iCs/>
-                <w:color w:val="7F7F7F"/>
-              </w:rPr>
-            </w:pPr>
-            <w:r>
-              <w:rPr>
-                <w:i/>
-                <w:iCs/>
-                <w:color w:val="7F7F7F"/>
-              </w:rPr>
-              <w:drawing>
-                <wp:anchor behindDoc="0" distT="0" distB="0" distL="0" distR="0" simplePos="0" locked="0" layoutInCell="1" allowOverlap="1" relativeHeight="3">
-                  <wp:simplePos x="0" y="0"/>
-                  <wp:positionH relativeFrom="column">
-                    <wp:posOffset>635</wp:posOffset>
-                  </wp:positionH>
-                  <wp:positionV relativeFrom="paragraph">
-                    <wp:posOffset>106045</wp:posOffset>
-                  </wp:positionV>
-                  <wp:extent cx="3875405" cy="2178685"/>
-                  <wp:effectExtent l="0" t="0" r="0" b="0"/>
-                  <wp:wrapSquare wrapText="largest"/>
-                  <wp:docPr id="3" name="Image2" descr=""/>
-                  <wp:cNvGraphicFramePr>
-                    <a:graphicFrameLocks xmlns:a="http://schemas.openxmlformats.org/drawingml/2006/main" noChangeAspect="1"/>
-                  </wp:cNvGraphicFramePr>
-                  <a:graphic xmlns:a="http://schemas.openxmlformats.org/drawingml/2006/main">
-                    <a:graphicData uri="http://schemas.openxmlformats.org/drawingml/2006/picture">
-                      <pic:pic xmlns:pic="http://schemas.openxmlformats.org/drawingml/2006/picture">
-                        <pic:nvPicPr>
-                          <pic:cNvPr id="3" name="Image2" descr=""/>
-                          <pic:cNvPicPr>
-                            <a:picLocks noChangeAspect="1" noChangeArrowheads="1"/>
-                          </pic:cNvPicPr>
-                        </pic:nvPicPr>
-                        <pic:blipFill>
-                          <a:blip r:embed="rId8"/>
-                          <a:stretch>
-                            <a:fillRect/>
-                          </a:stretch>
-                        </pic:blipFill>
-                        <pic:spPr bwMode="auto">
-                          <a:xfrm>
-                            <a:off x="0" y="0"/>
-                            <a:ext cx="3875405" cy="2178685"/>
-                          </a:xfrm>
-                          <a:prstGeom prst="rect">
-                            <a:avLst/>
-                          </a:prstGeom>
-                        </pic:spPr>
-                      </pic:pic>
-                    </a:graphicData>
-                  </a:graphic>
-                </wp:anchor>
-              </w:drawing>
-            </w:r>
+            <w:tcW w:w="6323" w:type="dxa"/>
+            <w:tcBorders/>
+            <w:shd w:fill="auto" w:val="clear"/>
+            <w:vAlign w:val="center"/>
+          </w:tcPr>
+          <w:p>
+            <w:pPr>
+              <w:pStyle w:val="Normal"/>
+              <w:spacing w:lineRule="auto" w:line="240" w:before="0" w:after="0"/>
+              <w:rPr/>
+            </w:pPr>
+            <w:hyperlink r:id="rId10" w:tgtFrame="_self">
+              <w:r>
+                <w:drawing>
+                  <wp:anchor behindDoc="0" distT="0" distB="0" distL="0" distR="0" simplePos="0" locked="0" layoutInCell="1" allowOverlap="1" relativeHeight="3">
+                    <wp:simplePos x="0" y="0"/>
+                    <wp:positionH relativeFrom="column">
+                      <wp:posOffset>635</wp:posOffset>
+                    </wp:positionH>
+                    <wp:positionV relativeFrom="paragraph">
+                      <wp:posOffset>106045</wp:posOffset>
+                    </wp:positionV>
+                    <wp:extent cx="3875405" cy="2178685"/>
+                    <wp:effectExtent l="0" t="0" r="0" b="0"/>
+                    <wp:wrapSquare wrapText="largest"/>
+                    <wp:docPr id="3" name="Image2" descr=""/>
+                    <wp:cNvGraphicFramePr>
+                      <a:graphicFrameLocks xmlns:a="http://schemas.openxmlformats.org/drawingml/2006/main" noChangeAspect="1"/>
+                    </wp:cNvGraphicFramePr>
+                    <a:graphic xmlns:a="http://schemas.openxmlformats.org/drawingml/2006/main">
+                      <a:graphicData uri="http://schemas.openxmlformats.org/drawingml/2006/picture">
+                        <pic:pic xmlns:pic="http://schemas.openxmlformats.org/drawingml/2006/picture">
+                          <pic:nvPicPr>
+                            <pic:cNvPr id="3" name="Image2" descr=""/>
+                            <pic:cNvPicPr>
+                              <a:picLocks noChangeAspect="1" noChangeArrowheads="1"/>
+                            </pic:cNvPicPr>
+                          </pic:nvPicPr>
+                          <pic:blipFill>
+                            <a:blip r:embed="rId9"/>
+                            <a:stretch>
+                              <a:fillRect/>
+                            </a:stretch>
+                          </pic:blipFill>
+                          <pic:spPr bwMode="auto">
+                            <a:xfrm>
+                              <a:off x="0" y="0"/>
+                              <a:ext cx="3875405" cy="2178685"/>
+                            </a:xfrm>
+                            <a:prstGeom prst="rect">
+                              <a:avLst/>
+                            </a:prstGeom>
+                          </pic:spPr>
+                        </pic:pic>
+                      </a:graphicData>
+                    </a:graphic>
+                  </wp:anchor>
+                </w:drawing>
+              </w:r>
+              <w:r>
+                <w:rPr>
+                  <w:rStyle w:val="VisitedInternetLink"/>
+                  <w:i/>
+                  <w:iCs/>
+                  <w:color w:val="7F7F7F"/>
+                </w:rPr>
+                <w:t>S</w:t>
+              </w:r>
+              <w:r>
+                <w:rPr>
+                  <w:rStyle w:val="VisitedInternetLink"/>
+                  <w:i/>
+                  <w:iCs/>
+                  <w:color w:val="7F7F7F"/>
+                </w:rPr>
+                <w:t>creenshot from git</w:t>
+              </w:r>
+            </w:hyperlink>
           </w:p>
         </w:tc>
       </w:tr>
@@ -1781,7 +1801,7 @@
         <w:trPr/>
         <w:tc>
           <w:tcPr>
-            <w:tcW w:w="3253" w:type="dxa"/>
+            <w:tcW w:w="3252" w:type="dxa"/>
             <w:tcBorders/>
             <w:shd w:fill="auto" w:val="clear"/>
             <w:vAlign w:val="center"/>
@@ -1805,7 +1825,7 @@
         </w:tc>
         <w:tc>
           <w:tcPr>
-            <w:tcW w:w="6322" w:type="dxa"/>
+            <w:tcW w:w="6323" w:type="dxa"/>
             <w:tcBorders/>
             <w:shd w:fill="auto" w:val="clear"/>
             <w:vAlign w:val="center"/>
@@ -1831,7 +1851,7 @@
         <w:trPr/>
         <w:tc>
           <w:tcPr>
-            <w:tcW w:w="3253" w:type="dxa"/>
+            <w:tcW w:w="3252" w:type="dxa"/>
             <w:tcBorders/>
             <w:shd w:fill="auto" w:val="clear"/>
             <w:vAlign w:val="center"/>
@@ -1855,7 +1875,7 @@
         </w:tc>
         <w:tc>
           <w:tcPr>
-            <w:tcW w:w="6322" w:type="dxa"/>
+            <w:tcW w:w="6323" w:type="dxa"/>
             <w:tcBorders/>
             <w:shd w:fill="auto" w:val="clear"/>
             <w:vAlign w:val="center"/>
@@ -1883,7 +1903,7 @@
         </w:trPr>
         <w:tc>
           <w:tcPr>
-            <w:tcW w:w="3253" w:type="dxa"/>
+            <w:tcW w:w="3252" w:type="dxa"/>
             <w:tcBorders/>
             <w:shd w:fill="auto" w:val="clear"/>
             <w:vAlign w:val="center"/>
@@ -1907,7 +1927,7 @@
         </w:tc>
         <w:tc>
           <w:tcPr>
-            <w:tcW w:w="6322" w:type="dxa"/>
+            <w:tcW w:w="6323" w:type="dxa"/>
             <w:tcBorders/>
             <w:shd w:fill="auto" w:val="clear"/>
             <w:vAlign w:val="center"/>
@@ -1935,7 +1955,7 @@
         </w:trPr>
         <w:tc>
           <w:tcPr>
-            <w:tcW w:w="3253" w:type="dxa"/>
+            <w:tcW w:w="3252" w:type="dxa"/>
             <w:tcBorders/>
             <w:shd w:fill="auto" w:val="clear"/>
             <w:vAlign w:val="center"/>
@@ -1959,7 +1979,7 @@
         </w:tc>
         <w:tc>
           <w:tcPr>
-            <w:tcW w:w="6322" w:type="dxa"/>
+            <w:tcW w:w="6323" w:type="dxa"/>
             <w:tcBorders/>
             <w:shd w:fill="auto" w:val="clear"/>
             <w:vAlign w:val="center"/>
@@ -2013,7 +2033,7 @@
         <w:trPr/>
         <w:tc>
           <w:tcPr>
-            <w:tcW w:w="3253" w:type="dxa"/>
+            <w:tcW w:w="3252" w:type="dxa"/>
             <w:tcBorders/>
             <w:shd w:fill="auto" w:val="clear"/>
             <w:vAlign w:val="center"/>
@@ -2037,7 +2057,7 @@
         </w:tc>
         <w:tc>
           <w:tcPr>
-            <w:tcW w:w="6322" w:type="dxa"/>
+            <w:tcW w:w="6323" w:type="dxa"/>
             <w:tcBorders/>
             <w:shd w:fill="auto" w:val="clear"/>
             <w:vAlign w:val="center"/>
@@ -2069,7 +2089,7 @@
         <w:trPr/>
         <w:tc>
           <w:tcPr>
-            <w:tcW w:w="3253" w:type="dxa"/>
+            <w:tcW w:w="3252" w:type="dxa"/>
             <w:tcBorders/>
             <w:shd w:fill="auto" w:val="clear"/>
             <w:vAlign w:val="center"/>
@@ -2093,7 +2113,7 @@
         </w:tc>
         <w:tc>
           <w:tcPr>
-            <w:tcW w:w="6322" w:type="dxa"/>
+            <w:tcW w:w="6323" w:type="dxa"/>
             <w:tcBorders/>
             <w:shd w:fill="auto" w:val="clear"/>
             <w:vAlign w:val="center"/>
@@ -2119,7 +2139,7 @@
         <w:trPr/>
         <w:tc>
           <w:tcPr>
-            <w:tcW w:w="3253" w:type="dxa"/>
+            <w:tcW w:w="3252" w:type="dxa"/>
             <w:tcBorders/>
             <w:shd w:fill="auto" w:val="clear"/>
             <w:vAlign w:val="center"/>
@@ -2143,7 +2163,7 @@
         </w:tc>
         <w:tc>
           <w:tcPr>
-            <w:tcW w:w="6322" w:type="dxa"/>
+            <w:tcW w:w="6323" w:type="dxa"/>
             <w:tcBorders/>
             <w:shd w:fill="auto" w:val="clear"/>
             <w:vAlign w:val="center"/>
@@ -2169,7 +2189,7 @@
         <w:trPr/>
         <w:tc>
           <w:tcPr>
-            <w:tcW w:w="3253" w:type="dxa"/>
+            <w:tcW w:w="3252" w:type="dxa"/>
             <w:tcBorders/>
             <w:shd w:fill="auto" w:val="clear"/>
             <w:vAlign w:val="center"/>
@@ -2193,7 +2213,7 @@
         </w:tc>
         <w:tc>
           <w:tcPr>
-            <w:tcW w:w="6322" w:type="dxa"/>
+            <w:tcW w:w="6323" w:type="dxa"/>
             <w:tcBorders/>
             <w:shd w:fill="auto" w:val="clear"/>
             <w:vAlign w:val="center"/>
@@ -2301,14 +2321,14 @@
         <w:tblLook w:val="04a0"/>
       </w:tblPr>
       <w:tblGrid>
-        <w:gridCol w:w="3253"/>
-        <w:gridCol w:w="6322"/>
+        <w:gridCol w:w="3252"/>
+        <w:gridCol w:w="6323"/>
       </w:tblGrid>
       <w:tr>
         <w:trPr/>
         <w:tc>
           <w:tcPr>
-            <w:tcW w:w="3253" w:type="dxa"/>
+            <w:tcW w:w="3252" w:type="dxa"/>
             <w:tcBorders/>
             <w:shd w:fill="auto" w:val="clear"/>
             <w:vAlign w:val="center"/>
@@ -2332,7 +2352,7 @@
         </w:tc>
         <w:tc>
           <w:tcPr>
-            <w:tcW w:w="6322" w:type="dxa"/>
+            <w:tcW w:w="6323" w:type="dxa"/>
             <w:tcBorders/>
             <w:shd w:fill="auto" w:val="clear"/>
             <w:vAlign w:val="center"/>
@@ -2358,7 +2378,7 @@
         <w:trPr/>
         <w:tc>
           <w:tcPr>
-            <w:tcW w:w="3253" w:type="dxa"/>
+            <w:tcW w:w="3252" w:type="dxa"/>
             <w:tcBorders/>
             <w:shd w:fill="auto" w:val="clear"/>
             <w:vAlign w:val="center"/>
@@ -2382,7 +2402,7 @@
         </w:tc>
         <w:tc>
           <w:tcPr>
-            <w:tcW w:w="6322" w:type="dxa"/>
+            <w:tcW w:w="6323" w:type="dxa"/>
             <w:tcBorders/>
             <w:shd w:fill="auto" w:val="clear"/>
             <w:vAlign w:val="center"/>
@@ -2408,7 +2428,7 @@
         <w:trPr/>
         <w:tc>
           <w:tcPr>
-            <w:tcW w:w="3253" w:type="dxa"/>
+            <w:tcW w:w="3252" w:type="dxa"/>
             <w:tcBorders/>
             <w:shd w:fill="auto" w:val="clear"/>
             <w:vAlign w:val="center"/>
@@ -2432,7 +2452,7 @@
         </w:tc>
         <w:tc>
           <w:tcPr>
-            <w:tcW w:w="6322" w:type="dxa"/>
+            <w:tcW w:w="6323" w:type="dxa"/>
             <w:tcBorders/>
             <w:shd w:fill="auto" w:val="clear"/>
             <w:vAlign w:val="center"/>
@@ -2458,7 +2478,7 @@
         <w:trPr/>
         <w:tc>
           <w:tcPr>
-            <w:tcW w:w="3253" w:type="dxa"/>
+            <w:tcW w:w="3252" w:type="dxa"/>
             <w:tcBorders/>
             <w:shd w:fill="auto" w:val="clear"/>
             <w:vAlign w:val="center"/>
@@ -2482,7 +2502,7 @@
         </w:tc>
         <w:tc>
           <w:tcPr>
-            <w:tcW w:w="6322" w:type="dxa"/>
+            <w:tcW w:w="6323" w:type="dxa"/>
             <w:tcBorders/>
             <w:shd w:fill="auto" w:val="clear"/>
             <w:vAlign w:val="center"/>
@@ -2508,7 +2528,7 @@
         <w:trPr/>
         <w:tc>
           <w:tcPr>
-            <w:tcW w:w="3253" w:type="dxa"/>
+            <w:tcW w:w="3252" w:type="dxa"/>
             <w:tcBorders/>
             <w:shd w:fill="auto" w:val="clear"/>
             <w:vAlign w:val="center"/>
@@ -2532,7 +2552,7 @@
         </w:tc>
         <w:tc>
           <w:tcPr>
-            <w:tcW w:w="6322" w:type="dxa"/>
+            <w:tcW w:w="6323" w:type="dxa"/>
             <w:tcBorders/>
             <w:shd w:fill="auto" w:val="clear"/>
             <w:vAlign w:val="center"/>
@@ -2618,7 +2638,7 @@
         <w:trPr/>
         <w:tc>
           <w:tcPr>
-            <w:tcW w:w="3253" w:type="dxa"/>
+            <w:tcW w:w="3252" w:type="dxa"/>
             <w:tcBorders/>
             <w:shd w:fill="auto" w:val="clear"/>
             <w:vAlign w:val="center"/>
@@ -2642,7 +2662,7 @@
         </w:tc>
         <w:tc>
           <w:tcPr>
-            <w:tcW w:w="6322" w:type="dxa"/>
+            <w:tcW w:w="6323" w:type="dxa"/>
             <w:tcBorders/>
             <w:shd w:fill="auto" w:val="clear"/>
             <w:vAlign w:val="center"/>
@@ -2721,29 +2741,35 @@
                 <w:color w:val="7F7F7F"/>
                 <w:lang w:val="bg-BG"/>
               </w:rPr>
-              <w:t>m</w:t>
-            </w:r>
-            <w:r>
-              <w:rPr>
+              <w:t>mentioned input fields</w:t>
+            </w:r>
+          </w:p>
+          <w:p>
+            <w:pPr>
+              <w:pStyle w:val="Normal"/>
+              <w:spacing w:lineRule="auto" w:line="240" w:before="0" w:after="0"/>
+              <w:rPr>
+                <w:i/>
                 <w:i/>
                 <w:iCs/>
                 <w:color w:val="7F7F7F"/>
                 <w:lang w:val="bg-BG"/>
               </w:rPr>
-              <w:t>entioned input fields</w:t>
-            </w:r>
-          </w:p>
-          <w:p>
-            <w:pPr>
-              <w:pStyle w:val="Normal"/>
-              <w:spacing w:lineRule="auto" w:line="240" w:before="0" w:after="0"/>
-              <w:rPr>
-                <w:i/>
+            </w:pPr>
+            <w:r>
+              <w:rPr>
                 <w:i/>
                 <w:iCs/>
                 <w:color w:val="7F7F7F"/>
                 <w:lang w:val="bg-BG"/>
               </w:rPr>
+            </w:r>
+          </w:p>
+          <w:p>
+            <w:pPr>
+              <w:pStyle w:val="Normal"/>
+              <w:spacing w:lineRule="auto" w:line="240" w:before="0" w:after="0"/>
+              <w:rPr/>
             </w:pPr>
             <w:r>
               <w:rPr>
@@ -2752,53 +2778,53 @@
                 <w:color w:val="7F7F7F"/>
                 <w:lang w:val="bg-BG"/>
               </w:rPr>
-            </w:r>
-          </w:p>
-          <w:p>
-            <w:pPr>
-              <w:pStyle w:val="Normal"/>
-              <w:spacing w:lineRule="auto" w:line="240" w:before="0" w:after="0"/>
-              <w:rPr/>
-            </w:pPr>
-            <w:r>
-              <w:rPr>
-                <w:i/>
-                <w:iCs/>
-                <w:color w:val="7F7F7F"/>
+              <w:t>Expected results:</w:t>
+            </w:r>
+          </w:p>
+          <w:p>
+            <w:pPr>
+              <w:pStyle w:val="Normal"/>
+              <w:spacing w:lineRule="auto" w:line="240" w:before="0" w:after="0"/>
+              <w:rPr>
                 <w:lang w:val="bg-BG"/>
               </w:rPr>
-              <w:t>Expected results:</w:t>
-            </w:r>
-          </w:p>
-          <w:p>
-            <w:pPr>
-              <w:pStyle w:val="Normal"/>
-              <w:spacing w:lineRule="auto" w:line="240" w:before="0" w:after="0"/>
-              <w:rPr>
+            </w:pPr>
+            <w:r>
+              <w:rPr>
+                <w:i/>
+                <w:iCs/>
+                <w:color w:val="7F7F7F"/>
                 <w:lang w:val="bg-BG"/>
               </w:rPr>
-            </w:pPr>
-            <w:r>
-              <w:rPr>
+              <w:t>Unsuccessful account registration</w:t>
+            </w:r>
+          </w:p>
+          <w:p>
+            <w:pPr>
+              <w:pStyle w:val="Normal"/>
+              <w:spacing w:lineRule="auto" w:line="240" w:before="0" w:after="0"/>
+              <w:rPr>
+                <w:i/>
                 <w:i/>
                 <w:iCs/>
                 <w:color w:val="7F7F7F"/>
                 <w:lang w:val="bg-BG"/>
               </w:rPr>
-              <w:t>Unsuccessful account registration</w:t>
-            </w:r>
-          </w:p>
-          <w:p>
-            <w:pPr>
-              <w:pStyle w:val="Normal"/>
-              <w:spacing w:lineRule="auto" w:line="240" w:before="0" w:after="0"/>
-              <w:rPr>
-                <w:i/>
+            </w:pPr>
+            <w:r>
+              <w:rPr>
                 <w:i/>
                 <w:iCs/>
                 <w:color w:val="7F7F7F"/>
                 <w:lang w:val="bg-BG"/>
               </w:rPr>
+            </w:r>
+          </w:p>
+          <w:p>
+            <w:pPr>
+              <w:pStyle w:val="Normal"/>
+              <w:spacing w:lineRule="auto" w:line="240" w:before="0" w:after="0"/>
+              <w:rPr/>
             </w:pPr>
             <w:r>
               <w:rPr>
@@ -2807,39 +2833,24 @@
                 <w:color w:val="7F7F7F"/>
                 <w:lang w:val="bg-BG"/>
               </w:rPr>
-            </w:r>
-          </w:p>
-          <w:p>
-            <w:pPr>
-              <w:pStyle w:val="Normal"/>
-              <w:spacing w:lineRule="auto" w:line="240" w:before="0" w:after="0"/>
-              <w:rPr/>
-            </w:pPr>
-            <w:r>
-              <w:rPr>
-                <w:i/>
-                <w:iCs/>
-                <w:color w:val="7F7F7F"/>
+              <w:t>Actual result:</w:t>
+            </w:r>
+          </w:p>
+          <w:p>
+            <w:pPr>
+              <w:pStyle w:val="Normal"/>
+              <w:spacing w:lineRule="auto" w:line="240" w:before="0" w:after="0"/>
+              <w:rPr>
                 <w:lang w:val="bg-BG"/>
               </w:rPr>
-              <w:t>Actual result:</w:t>
-            </w:r>
-          </w:p>
-          <w:p>
-            <w:pPr>
-              <w:pStyle w:val="Normal"/>
-              <w:spacing w:lineRule="auto" w:line="240" w:before="0" w:after="0"/>
-              <w:rPr>
+            </w:pPr>
+            <w:r>
+              <w:rPr>
+                <w:i/>
+                <w:iCs/>
+                <w:color w:val="7F7F7F"/>
                 <w:lang w:val="bg-BG"/>
               </w:rPr>
-            </w:pPr>
-            <w:r>
-              <w:rPr>
-                <w:i/>
-                <w:iCs/>
-                <w:color w:val="7F7F7F"/>
-                <w:lang w:val="bg-BG"/>
-              </w:rPr>
               <w:t>Congrats man you just made new registration</w:t>
             </w:r>
           </w:p>
@@ -2849,7 +2860,7 @@
         <w:trPr/>
         <w:tc>
           <w:tcPr>
-            <w:tcW w:w="3253" w:type="dxa"/>
+            <w:tcW w:w="3252" w:type="dxa"/>
             <w:tcBorders/>
             <w:shd w:fill="auto" w:val="clear"/>
             <w:vAlign w:val="center"/>
@@ -2873,27 +2884,21 @@
         </w:tc>
         <w:tc>
           <w:tcPr>
-            <w:tcW w:w="6322" w:type="dxa"/>
-            <w:tcBorders/>
-            <w:shd w:fill="auto" w:val="clear"/>
-            <w:vAlign w:val="center"/>
-          </w:tcPr>
-          <w:p>
-            <w:pPr>
-              <w:pStyle w:val="Normal"/>
-              <w:spacing w:lineRule="auto" w:line="240" w:before="0" w:after="0"/>
-              <w:rPr>
-                <w:i/>
-                <w:i/>
-                <w:iCs/>
-                <w:color w:val="7F7F7F"/>
-              </w:rPr>
-            </w:pPr>
-            <w:hyperlink r:id="rId10">
+            <w:tcW w:w="6323" w:type="dxa"/>
+            <w:tcBorders/>
+            <w:shd w:fill="auto" w:val="clear"/>
+            <w:vAlign w:val="center"/>
+          </w:tcPr>
+          <w:p>
+            <w:pPr>
+              <w:pStyle w:val="Normal"/>
+              <w:spacing w:lineRule="auto" w:line="240" w:before="0" w:after="0"/>
+              <w:rPr/>
+            </w:pPr>
+            <w:hyperlink r:id="rId12" w:tgtFrame="_self">
               <w:r>
-                <w:rPr/>
                 <w:drawing>
-                  <wp:anchor behindDoc="0" distT="0" distB="0" distL="0" distR="0" simplePos="0" locked="0" layoutInCell="1" allowOverlap="1" relativeHeight="5">
+                  <wp:anchor behindDoc="0" distT="0" distB="0" distL="0" distR="0" simplePos="0" locked="0" layoutInCell="1" allowOverlap="1" relativeHeight="4">
                     <wp:simplePos x="0" y="0"/>
                     <wp:positionH relativeFrom="column">
                       <wp:posOffset>0</wp:posOffset>
@@ -2918,7 +2923,7 @@
                             </pic:cNvPicPr>
                           </pic:nvPicPr>
                           <pic:blipFill>
-                            <a:blip r:embed="rId9"/>
+                            <a:blip r:embed="rId11"/>
                             <a:stretch>
                               <a:fillRect/>
                             </a:stretch>
@@ -2938,6 +2943,18 @@
                   </wp:anchor>
                 </w:drawing>
               </w:r>
+              <w:r>
+                <w:rPr>
+                  <w:rStyle w:val="VisitedInternetLink"/>
+                </w:rPr>
+                <w:t>S</w:t>
+              </w:r>
+              <w:r>
+                <w:rPr>
+                  <w:rStyle w:val="VisitedInternetLink"/>
+                </w:rPr>
+                <w:t>creenshot from git</w:t>
+              </w:r>
             </w:hyperlink>
           </w:p>
         </w:tc>
@@ -2946,7 +2963,7 @@
         <w:trPr/>
         <w:tc>
           <w:tcPr>
-            <w:tcW w:w="3253" w:type="dxa"/>
+            <w:tcW w:w="3252" w:type="dxa"/>
             <w:tcBorders/>
             <w:shd w:fill="auto" w:val="clear"/>
             <w:vAlign w:val="center"/>
@@ -2970,7 +2987,7 @@
         </w:tc>
         <w:tc>
           <w:tcPr>
-            <w:tcW w:w="6322" w:type="dxa"/>
+            <w:tcW w:w="6323" w:type="dxa"/>
             <w:tcBorders/>
             <w:shd w:fill="auto" w:val="clear"/>
             <w:vAlign w:val="center"/>
@@ -2996,7 +3013,7 @@
         <w:trPr/>
         <w:tc>
           <w:tcPr>
-            <w:tcW w:w="3253" w:type="dxa"/>
+            <w:tcW w:w="3252" w:type="dxa"/>
             <w:tcBorders/>
             <w:shd w:fill="auto" w:val="clear"/>
             <w:vAlign w:val="center"/>
@@ -3020,7 +3037,7 @@
         </w:tc>
         <w:tc>
           <w:tcPr>
-            <w:tcW w:w="6322" w:type="dxa"/>
+            <w:tcW w:w="6323" w:type="dxa"/>
             <w:tcBorders/>
             <w:shd w:fill="auto" w:val="clear"/>
             <w:vAlign w:val="center"/>
@@ -3048,7 +3065,7 @@
         </w:trPr>
         <w:tc>
           <w:tcPr>
-            <w:tcW w:w="3253" w:type="dxa"/>
+            <w:tcW w:w="3252" w:type="dxa"/>
             <w:tcBorders/>
             <w:shd w:fill="auto" w:val="clear"/>
             <w:vAlign w:val="center"/>
@@ -3072,7 +3089,7 @@
         </w:tc>
         <w:tc>
           <w:tcPr>
-            <w:tcW w:w="6322" w:type="dxa"/>
+            <w:tcW w:w="6323" w:type="dxa"/>
             <w:tcBorders/>
             <w:shd w:fill="auto" w:val="clear"/>
             <w:vAlign w:val="center"/>
@@ -3100,7 +3117,7 @@
         </w:trPr>
         <w:tc>
           <w:tcPr>
-            <w:tcW w:w="3253" w:type="dxa"/>
+            <w:tcW w:w="3252" w:type="dxa"/>
             <w:tcBorders/>
             <w:shd w:fill="auto" w:val="clear"/>
             <w:vAlign w:val="center"/>
@@ -3124,7 +3141,7 @@
         </w:tc>
         <w:tc>
           <w:tcPr>
-            <w:tcW w:w="6322" w:type="dxa"/>
+            <w:tcW w:w="6323" w:type="dxa"/>
             <w:tcBorders/>
             <w:shd w:fill="auto" w:val="clear"/>
             <w:vAlign w:val="center"/>
@@ -3178,7 +3195,7 @@
         <w:trPr/>
         <w:tc>
           <w:tcPr>
-            <w:tcW w:w="3253" w:type="dxa"/>
+            <w:tcW w:w="3252" w:type="dxa"/>
             <w:tcBorders/>
             <w:shd w:fill="auto" w:val="clear"/>
             <w:vAlign w:val="center"/>
@@ -3202,7 +3219,7 @@
         </w:tc>
         <w:tc>
           <w:tcPr>
-            <w:tcW w:w="6322" w:type="dxa"/>
+            <w:tcW w:w="6323" w:type="dxa"/>
             <w:tcBorders/>
             <w:shd w:fill="auto" w:val="clear"/>
             <w:vAlign w:val="center"/>
@@ -3234,7 +3251,7 @@
         <w:trPr/>
         <w:tc>
           <w:tcPr>
-            <w:tcW w:w="3253" w:type="dxa"/>
+            <w:tcW w:w="3252" w:type="dxa"/>
             <w:tcBorders/>
             <w:shd w:fill="auto" w:val="clear"/>
             <w:vAlign w:val="center"/>
@@ -3258,40 +3275,24 @@
         </w:tc>
         <w:tc>
           <w:tcPr>
-            <w:tcW w:w="6322" w:type="dxa"/>
-            <w:tcBorders/>
-            <w:shd w:fill="auto" w:val="clear"/>
-            <w:vAlign w:val="center"/>
-          </w:tcPr>
-          <w:p>
-            <w:pPr>
-              <w:pStyle w:val="Normal"/>
-              <w:spacing w:lineRule="auto" w:line="240" w:before="0" w:after="0"/>
-              <w:rPr/>
-            </w:pPr>
-            <w:r>
-              <w:rPr>
-                <w:i/>
-                <w:iCs/>
-                <w:color w:val="7F7F7F"/>
-              </w:rPr>
-              <w:t>2</w:t>
-            </w:r>
-            <w:r>
-              <w:rPr>
-                <w:i/>
-                <w:iCs/>
-                <w:color w:val="7F7F7F"/>
-              </w:rPr>
-              <w:t>7</w:t>
-            </w:r>
-            <w:r>
-              <w:rPr>
-                <w:i/>
-                <w:iCs/>
-                <w:color w:val="7F7F7F"/>
-              </w:rPr>
-              <w:t>.03.2019</w:t>
+            <w:tcW w:w="6323" w:type="dxa"/>
+            <w:tcBorders/>
+            <w:shd w:fill="auto" w:val="clear"/>
+            <w:vAlign w:val="center"/>
+          </w:tcPr>
+          <w:p>
+            <w:pPr>
+              <w:pStyle w:val="Normal"/>
+              <w:spacing w:lineRule="auto" w:line="240" w:before="0" w:after="0"/>
+              <w:rPr/>
+            </w:pPr>
+            <w:r>
+              <w:rPr>
+                <w:i/>
+                <w:iCs/>
+                <w:color w:val="7F7F7F"/>
+              </w:rPr>
+              <w:t>27.03.2019</w:t>
             </w:r>
           </w:p>
         </w:tc>
@@ -3300,7 +3301,7 @@
         <w:trPr/>
         <w:tc>
           <w:tcPr>
-            <w:tcW w:w="3253" w:type="dxa"/>
+            <w:tcW w:w="3252" w:type="dxa"/>
             <w:tcBorders/>
             <w:shd w:fill="auto" w:val="clear"/>
             <w:vAlign w:val="center"/>
@@ -3324,7 +3325,7 @@
         </w:tc>
         <w:tc>
           <w:tcPr>
-            <w:tcW w:w="6322" w:type="dxa"/>
+            <w:tcW w:w="6323" w:type="dxa"/>
             <w:tcBorders/>
             <w:shd w:fill="auto" w:val="clear"/>
             <w:vAlign w:val="center"/>
@@ -3350,7 +3351,7 @@
         <w:trPr/>
         <w:tc>
           <w:tcPr>
-            <w:tcW w:w="3253" w:type="dxa"/>
+            <w:tcW w:w="3252" w:type="dxa"/>
             <w:tcBorders/>
             <w:shd w:fill="auto" w:val="clear"/>
             <w:vAlign w:val="center"/>
@@ -3374,40 +3375,24 @@
         </w:tc>
         <w:tc>
           <w:tcPr>
-            <w:tcW w:w="6322" w:type="dxa"/>
-            <w:tcBorders/>
-            <w:shd w:fill="auto" w:val="clear"/>
-            <w:vAlign w:val="center"/>
-          </w:tcPr>
-          <w:p>
-            <w:pPr>
-              <w:pStyle w:val="Normal"/>
-              <w:spacing w:lineRule="auto" w:line="240" w:before="0" w:after="0"/>
-              <w:rPr/>
-            </w:pPr>
-            <w:r>
-              <w:rPr>
-                <w:i/>
-                <w:iCs/>
-                <w:color w:val="7F7F7F"/>
-              </w:rPr>
-              <w:t>Stoian Georgiev opened the bug report on 2</w:t>
-            </w:r>
-            <w:r>
-              <w:rPr>
-                <w:i/>
-                <w:iCs/>
-                <w:color w:val="7F7F7F"/>
-              </w:rPr>
-              <w:t>7</w:t>
-            </w:r>
-            <w:r>
-              <w:rPr>
-                <w:i/>
-                <w:iCs/>
-                <w:color w:val="7F7F7F"/>
-              </w:rPr>
-              <w:t>.03.2019</w:t>
+            <w:tcW w:w="6323" w:type="dxa"/>
+            <w:tcBorders/>
+            <w:shd w:fill="auto" w:val="clear"/>
+            <w:vAlign w:val="center"/>
+          </w:tcPr>
+          <w:p>
+            <w:pPr>
+              <w:pStyle w:val="Normal"/>
+              <w:spacing w:lineRule="auto" w:line="240" w:before="0" w:after="0"/>
+              <w:rPr/>
+            </w:pPr>
+            <w:r>
+              <w:rPr>
+                <w:i/>
+                <w:iCs/>
+                <w:color w:val="7F7F7F"/>
+              </w:rPr>
+              <w:t>Stoian Georgiev opened the bug report on 27.03.2019</w:t>
             </w:r>
           </w:p>
         </w:tc>
@@ -3866,6 +3851,34 @@
       <w:u w:val="none"/>
     </w:rPr>
   </w:style>
+  <w:style w:type="character" w:styleId="ListLabel24">
+    <w:name w:val="ListLabel 24"/>
+    <w:qFormat/>
+    <w:rPr>
+      <w:i/>
+      <w:iCs/>
+      <w:color w:val="7F7F7F"/>
+      <w:lang w:val="bg-BG"/>
+    </w:rPr>
+  </w:style>
+  <w:style w:type="character" w:styleId="ListLabel25">
+    <w:name w:val="ListLabel 25"/>
+    <w:qFormat/>
+    <w:rPr>
+      <w:i/>
+      <w:iCs/>
+    </w:rPr>
+  </w:style>
+  <w:style w:type="character" w:styleId="ListLabel26">
+    <w:name w:val="ListLabel 26"/>
+    <w:qFormat/>
+    <w:rPr>
+      <w:i/>
+      <w:iCs/>
+      <w:color w:val="7F7F7F"/>
+      <w:u w:val="none"/>
+    </w:rPr>
+  </w:style>
   <w:style w:type="paragraph" w:styleId="Heading">
     <w:name w:val="Heading"/>
     <w:basedOn w:val="Normal"/>

</xml_diff>